<commit_message>
Changed a small wording
</commit_message>
<xml_diff>
--- a/docs/Deliverables/Requirements Definition/Requirements Definition (Templated Version).docx
+++ b/docs/Deliverables/Requirements Definition/Requirements Definition (Templated Version).docx
@@ -272,7 +272,21 @@
         <w:rPr>
           <w:i/>
         </w:rPr>
-        <w:t>REFER TO THE FOLLOWING FOR AN EXHAUSTIVE LIST:</w:t>
+        <w:t>REFER TO THE FOLLOWING FOR A</w:t>
+      </w:r>
+      <w:r>
+        <w:rPr>
+          <w:i/>
+        </w:rPr>
+        <w:t xml:space="preserve"> MORE</w:t>
+      </w:r>
+      <w:bookmarkStart w:id="0" w:name="_GoBack"/>
+      <w:bookmarkEnd w:id="0"/>
+      <w:r>
+        <w:rPr>
+          <w:i/>
+        </w:rPr>
+        <w:t xml:space="preserve"> EXHAUSTIVE LIST:</w:t>
       </w:r>
     </w:p>
     <w:p>
@@ -550,8 +564,6 @@
         </w:rPr>
         <w:t>Backend – Referring to database-side application code.</w:t>
       </w:r>
-      <w:bookmarkStart w:id="0" w:name="_GoBack"/>
-      <w:bookmarkEnd w:id="0"/>
     </w:p>
     <w:sectPr>
       <w:pgSz w:w="12240" w:h="15840"/>
@@ -777,6 +789,7 @@
     <w:lsdException w:name="HTML Sample" w:semiHidden="1" w:unhideWhenUsed="1"/>
     <w:lsdException w:name="HTML Typewriter" w:semiHidden="1" w:unhideWhenUsed="1"/>
     <w:lsdException w:name="HTML Variable" w:semiHidden="1" w:unhideWhenUsed="1"/>
+    <w:lsdException w:name="Normal Table" w:semiHidden="1" w:unhideWhenUsed="1"/>
     <w:lsdException w:name="annotation subject" w:semiHidden="1" w:unhideWhenUsed="1"/>
     <w:lsdException w:name="No List" w:semiHidden="1" w:unhideWhenUsed="1"/>
     <w:lsdException w:name="Outline List 1" w:semiHidden="1" w:unhideWhenUsed="1"/>
@@ -823,8 +836,10 @@
     <w:lsdException w:name="Table Subtle 2" w:semiHidden="1" w:unhideWhenUsed="1"/>
     <w:lsdException w:name="Table Web 1" w:semiHidden="1" w:unhideWhenUsed="1"/>
     <w:lsdException w:name="Table Web 2" w:semiHidden="1" w:unhideWhenUsed="1"/>
+    <w:lsdException w:name="Table Web 3" w:semiHidden="1" w:unhideWhenUsed="1"/>
     <w:lsdException w:name="Balloon Text" w:semiHidden="1" w:unhideWhenUsed="1"/>
     <w:lsdException w:name="Table Grid" w:uiPriority="59"/>
+    <w:lsdException w:name="Table Theme" w:semiHidden="1" w:unhideWhenUsed="1"/>
     <w:lsdException w:name="Placeholder Text" w:semiHidden="1"/>
     <w:lsdException w:name="No Spacing" w:uiPriority="1" w:qFormat="1"/>
     <w:lsdException w:name="Light Shading" w:uiPriority="60"/>

</xml_diff>